<commit_message>
Plan for object synchronisation
-Write the plan in DevLog
-Rename certain classes to fit convention
</commit_message>
<xml_diff>
--- a/Assets/Cat Golf Devlog.docx
+++ b/Assets/Cat Golf Devlog.docx
@@ -25,7 +25,7 @@
     </w:p>
     <w:p>
       <w:pPr>
-        <w:pStyle w:val="Normal1"/>
+        <w:pStyle w:val="LO-normal"/>
         <w:rPr/>
       </w:pPr>
       <w:r>
@@ -35,7 +35,7 @@
     </w:p>
     <w:p>
       <w:pPr>
-        <w:pStyle w:val="Normal1"/>
+        <w:pStyle w:val="LO-normal"/>
         <w:rPr/>
       </w:pPr>
       <w:r>
@@ -45,7 +45,7 @@
     </w:p>
     <w:p>
       <w:pPr>
-        <w:pStyle w:val="Normal1"/>
+        <w:pStyle w:val="LO-normal"/>
         <w:rPr/>
       </w:pPr>
       <w:r>
@@ -53,9 +53,8 @@
         <w:t xml:space="preserve"> </w:t>
       </w:r>
       <w:r>
-        <w:rPr/>
         <w:drawing>
-          <wp:anchor behindDoc="0" distT="0" distB="0" distL="114300" distR="114300" simplePos="0" locked="0" layoutInCell="0" allowOverlap="1" relativeHeight="2">
+          <wp:anchor behindDoc="0" distT="0" distB="0" distL="114300" distR="114300" simplePos="0" locked="0" layoutInCell="0" allowOverlap="1" relativeHeight="4">
             <wp:simplePos x="0" y="0"/>
             <wp:positionH relativeFrom="column">
               <wp:posOffset>0</wp:posOffset>
@@ -107,7 +106,7 @@
     </w:p>
     <w:p>
       <w:pPr>
-        <w:pStyle w:val="Normal1"/>
+        <w:pStyle w:val="LO-normal"/>
         <w:rPr/>
       </w:pPr>
       <w:r>
@@ -117,7 +116,7 @@
     </w:p>
     <w:p>
       <w:pPr>
-        <w:pStyle w:val="Normal1"/>
+        <w:pStyle w:val="LO-normal"/>
         <w:rPr/>
       </w:pPr>
       <w:r>
@@ -127,7 +126,7 @@
     </w:p>
     <w:p>
       <w:pPr>
-        <w:pStyle w:val="Normal1"/>
+        <w:pStyle w:val="LO-normal"/>
         <w:rPr/>
       </w:pPr>
       <w:r>
@@ -137,7 +136,7 @@
     </w:p>
     <w:p>
       <w:pPr>
-        <w:pStyle w:val="Normal1"/>
+        <w:pStyle w:val="LO-normal"/>
         <w:rPr/>
       </w:pPr>
       <w:r>
@@ -147,7 +146,7 @@
     </w:p>
     <w:p>
       <w:pPr>
-        <w:pStyle w:val="Normal1"/>
+        <w:pStyle w:val="LO-normal"/>
         <w:rPr/>
       </w:pPr>
       <w:r>
@@ -157,7 +156,7 @@
     </w:p>
     <w:p>
       <w:pPr>
-        <w:pStyle w:val="Normal1"/>
+        <w:pStyle w:val="LO-normal"/>
         <w:rPr/>
       </w:pPr>
       <w:r>
@@ -167,7 +166,7 @@
     </w:p>
     <w:p>
       <w:pPr>
-        <w:pStyle w:val="Normal1"/>
+        <w:pStyle w:val="LO-normal"/>
         <w:rPr/>
       </w:pPr>
       <w:r>
@@ -177,7 +176,7 @@
     </w:p>
     <w:p>
       <w:pPr>
-        <w:pStyle w:val="Normal1"/>
+        <w:pStyle w:val="LO-normal"/>
         <w:rPr/>
       </w:pPr>
       <w:r>
@@ -262,7 +261,7 @@
     </w:p>
     <w:p>
       <w:pPr>
-        <w:pStyle w:val="Normal1"/>
+        <w:pStyle w:val="LO-normal"/>
         <w:jc w:val="left"/>
         <w:rPr>
           <w:rFonts w:ascii="Cambria Math" w:hAnsi="Cambria Math" w:eastAsia="Cambria Math" w:cs="Cambria Math"/>
@@ -433,7 +432,7 @@
     </w:p>
     <w:p>
       <w:pPr>
-        <w:pStyle w:val="Normal1"/>
+        <w:pStyle w:val="LO-normal"/>
         <w:rPr/>
       </w:pPr>
       <w:r>
@@ -443,7 +442,7 @@
     </w:p>
     <w:p>
       <w:pPr>
-        <w:pStyle w:val="Normal1"/>
+        <w:pStyle w:val="LO-normal"/>
         <w:jc w:val="left"/>
         <w:rPr>
           <w:rFonts w:ascii="Cambria Math" w:hAnsi="Cambria Math" w:eastAsia="Cambria Math" w:cs="Cambria Math"/>
@@ -520,7 +519,7 @@
     </w:p>
     <w:p>
       <w:pPr>
-        <w:pStyle w:val="Normal1"/>
+        <w:pStyle w:val="LO-normal"/>
         <w:jc w:val="left"/>
         <w:rPr>
           <w:rFonts w:ascii="Cambria Math" w:hAnsi="Cambria Math" w:eastAsia="Cambria Math" w:cs="Cambria Math"/>
@@ -641,7 +640,7 @@
     </w:p>
     <w:p>
       <w:pPr>
-        <w:pStyle w:val="Normal1"/>
+        <w:pStyle w:val="LO-normal"/>
         <w:rPr/>
       </w:pPr>
       <w:r>
@@ -651,7 +650,7 @@
     </w:p>
     <w:p>
       <w:pPr>
-        <w:pStyle w:val="Normal1"/>
+        <w:pStyle w:val="LO-normal"/>
         <w:jc w:val="left"/>
         <w:rPr>
           <w:rFonts w:ascii="Cambria Math" w:hAnsi="Cambria Math" w:eastAsia="Cambria Math" w:cs="Cambria Math"/>
@@ -741,7 +740,7 @@
     </w:p>
     <w:p>
       <w:pPr>
-        <w:pStyle w:val="Normal1"/>
+        <w:pStyle w:val="LO-normal"/>
         <w:jc w:val="left"/>
         <w:rPr>
           <w:rFonts w:ascii="Cambria Math" w:hAnsi="Cambria Math" w:eastAsia="Cambria Math" w:cs="Cambria Math"/>
@@ -831,7 +830,7 @@
     </w:p>
     <w:p>
       <w:pPr>
-        <w:pStyle w:val="Normal1"/>
+        <w:pStyle w:val="LO-normal"/>
         <w:rPr/>
       </w:pPr>
       <w:r>
@@ -841,16 +840,16 @@
     </w:p>
     <w:p>
       <w:pPr>
-        <w:pStyle w:val="Normal1"/>
-        <w:rPr/>
-      </w:pPr>
-      <w:r>
-        <w:rPr/>
-      </w:r>
-    </w:p>
-    <w:p>
-      <w:pPr>
-        <w:pStyle w:val="Normal1"/>
+        <w:pStyle w:val="LO-normal"/>
+        <w:rPr/>
+      </w:pPr>
+      <w:r>
+        <w:rPr/>
+      </w:r>
+    </w:p>
+    <w:p>
+      <w:pPr>
+        <w:pStyle w:val="LO-normal"/>
         <w:rPr/>
       </w:pPr>
       <w:r>
@@ -860,7 +859,7 @@
     </w:p>
     <w:p>
       <w:pPr>
-        <w:pStyle w:val="Normal1"/>
+        <w:pStyle w:val="LO-normal"/>
         <w:rPr/>
       </w:pPr>
       <w:r>
@@ -870,7 +869,7 @@
     </w:p>
     <w:p>
       <w:pPr>
-        <w:pStyle w:val="Normal1"/>
+        <w:pStyle w:val="LO-normal"/>
         <w:rPr/>
       </w:pPr>
       <w:r>
@@ -890,17 +889,25 @@
     </w:p>
     <w:p>
       <w:pPr>
-        <w:pStyle w:val="Normal1"/>
-        <w:rPr/>
-      </w:pPr>
-      <w:r>
-        <w:rPr/>
-        <w:t xml:space="preserve">We have decided to handle the cat animations with in-game scripts rather than set animations. This is because its impossible to have an animation for every turn, every look, every walk, and so forth. </w:t>
-      </w:r>
-    </w:p>
-    <w:p>
-      <w:pPr>
-        <w:pStyle w:val="Normal1"/>
+        <w:pStyle w:val="LO-normal"/>
+        <w:rPr/>
+      </w:pPr>
+      <w:r>
+        <w:rPr/>
+        <w:t xml:space="preserve">We have decided to handle the cat animations with in-game scripts rather than set animations. This is because its impossible </w:t>
+      </w:r>
+      <w:r>
+        <w:rPr/>
+        <w:t xml:space="preserve">amount of workload for us </w:t>
+      </w:r>
+      <w:r>
+        <w:rPr/>
+        <w:t xml:space="preserve">to have an animation for every turn, every look, every walk, and so forth. </w:t>
+      </w:r>
+    </w:p>
+    <w:p>
+      <w:pPr>
+        <w:pStyle w:val="LO-normal"/>
         <w:rPr/>
       </w:pPr>
       <w:r>
@@ -910,7 +917,7 @@
     </w:p>
     <w:p>
       <w:pPr>
-        <w:pStyle w:val="Normal1"/>
+        <w:pStyle w:val="LO-normal"/>
         <w:rPr/>
       </w:pPr>
       <w:r>
@@ -920,12 +927,20 @@
     </w:p>
     <w:p>
       <w:pPr>
-        <w:pStyle w:val="Normal1"/>
-        <w:rPr/>
-      </w:pPr>
-      <w:r>
-        <w:rPr/>
-        <w:t xml:space="preserve">There’s a lot more research to be done into procedurally handling cat animations, so these are mostly the early ideas. These animations are going to be intertwined with the game so much that we won’t be able to work on them until a decent portion of it has been made.  </w:t>
+        <w:pStyle w:val="LO-normal"/>
+        <w:rPr/>
+      </w:pPr>
+      <w:r>
+        <w:rPr/>
+        <w:t xml:space="preserve">There’s a lot more research to be done into procedurally handling cat animations, so these are mostly the early ideas. These animations are going to be intertwined with the game so much that we won’t be able to work on them until a decent portion of it has been made </w:t>
+      </w:r>
+      <w:r>
+        <w:rPr/>
+        <w:t>gameplay wise</w:t>
+      </w:r>
+      <w:r>
+        <w:rPr/>
+        <w:t xml:space="preserve">.  </w:t>
       </w:r>
     </w:p>
     <w:p>
@@ -942,7 +957,7 @@
     </w:p>
     <w:p>
       <w:pPr>
-        <w:pStyle w:val="Normal1"/>
+        <w:pStyle w:val="LO-normal"/>
         <w:rPr/>
       </w:pPr>
       <w:r>
@@ -1028,21 +1043,37 @@
     </w:p>
     <w:p>
       <w:pPr>
-        <w:pStyle w:val="Normal1"/>
-        <w:rPr/>
-      </w:pPr>
-      <w:r>
-        <w:rPr/>
-      </w:r>
-    </w:p>
-    <w:p>
-      <w:pPr>
-        <w:pStyle w:val="Normal1"/>
-        <w:rPr/>
-      </w:pPr>
-      <w:r>
-        <w:rPr/>
-        <w:t>By using unity’s render feature to change the render order the cup can be inserted into the ground anywhere visually, without changing the ground mesh to prevent “z fighting”. The collision of each level will be made using primitive shapes.</w:t>
+        <w:pStyle w:val="LO-normal"/>
+        <w:rPr/>
+      </w:pPr>
+      <w:r>
+        <w:rPr/>
+      </w:r>
+    </w:p>
+    <w:p>
+      <w:pPr>
+        <w:pStyle w:val="LO-normal"/>
+        <w:rPr/>
+      </w:pPr>
+      <w:r>
+        <w:rPr/>
+        <w:t xml:space="preserve">By using unity’s render feature to change the render order the cup can be inserted into the ground anywhere visually, without changing the ground mesh to prevent “z fighting”. The collision of each level will be made </w:t>
+      </w:r>
+      <w:r>
+        <w:rPr/>
+        <w:t xml:space="preserve">separately from the visual </w:t>
+      </w:r>
+      <w:r>
+        <w:rPr/>
+        <w:t xml:space="preserve">using primitive shapes </w:t>
+      </w:r>
+      <w:r>
+        <w:rPr/>
+        <w:t>as that’s more reliable for gameplay purposes</w:t>
+      </w:r>
+      <w:r>
+        <w:rPr/>
+        <w:t>.</w:t>
       </w:r>
     </w:p>
     <w:p>
@@ -1057,7 +1088,7 @@
     </w:p>
     <w:p>
       <w:pPr>
-        <w:pStyle w:val="Normal1"/>
+        <w:pStyle w:val="LO-normal"/>
         <w:rPr/>
       </w:pPr>
       <w:r>
@@ -1067,12 +1098,224 @@
     </w:p>
     <w:p>
       <w:pPr>
-        <w:pStyle w:val="Normal1"/>
+        <w:pStyle w:val="LO-normal"/>
         <w:rPr/>
       </w:pPr>
       <w:r>
         <w:rPr/>
         <w:t>Furthermore, for performance the letter objects will be pooled to reduce instancing.</w:t>
+      </w:r>
+    </w:p>
+    <w:p>
+      <w:pPr>
+        <w:pStyle w:val="Heading1"/>
+        <w:rPr/>
+      </w:pPr>
+      <w:r>
+        <w:rPr/>
+        <w:t>Client-Server Interactions</w:t>
+      </w:r>
+    </w:p>
+    <w:p>
+      <w:pPr>
+        <w:pStyle w:val="LO-normal"/>
+        <w:rPr/>
+      </w:pPr>
+      <w:r>
+        <w:rPr/>
+        <w:t xml:space="preserve">Currently, the architecture works like this. There’s the client class </w:t>
+      </w:r>
+      <w:r>
+        <w:rPr>
+          <w:i/>
+          <w:iCs/>
+        </w:rPr>
+        <w:t>Resident</w:t>
+      </w:r>
+      <w:r>
+        <w:rPr/>
+        <w:t xml:space="preserve">, server class </w:t>
+      </w:r>
+      <w:r>
+        <w:rPr>
+          <w:i/>
+          <w:iCs/>
+        </w:rPr>
+        <w:t>Post Office</w:t>
+      </w:r>
+      <w:r>
+        <w:rPr/>
+        <w:t xml:space="preserve"> and socket TCP wrapper class </w:t>
+      </w:r>
+      <w:r>
+        <w:rPr>
+          <w:i/>
+          <w:iCs/>
+        </w:rPr>
+        <w:t>Postbox</w:t>
+      </w:r>
+      <w:r>
+        <w:rPr/>
+        <w:t xml:space="preserve">. The connection code execution path is as followed: Server starts, binds to port 25569 and listens for connections on its server socket; Client starts and when player click connect it sends a connect request via its postbox to the server; When the server accepts the request, generate a UID for the client during this session and create a client record object </w:t>
+      </w:r>
+      <w:r>
+        <w:rPr>
+          <w:i/>
+          <w:iCs/>
+        </w:rPr>
+        <w:t>ResidentRecord</w:t>
+      </w:r>
+      <w:r>
+        <w:rPr/>
+        <w:t xml:space="preserve"> to store its details and socket; The server then sends a packet to the client to signify connection successful and alongside the client’s UID; The Client when received its UID sends a packet containing its username; The server then stores the username in the client’s resident record.</w:t>
+      </w:r>
+    </w:p>
+    <w:p>
+      <w:pPr>
+        <w:pStyle w:val="LO-normal"/>
+        <w:rPr/>
+      </w:pPr>
+      <w:r>
+        <w:rPr/>
+      </w:r>
+    </w:p>
+    <w:p>
+      <w:pPr>
+        <w:pStyle w:val="LO-normal"/>
+        <w:rPr/>
+      </w:pPr>
+      <w:r>
+        <w:rPr/>
+        <w:t xml:space="preserve">To detection disconnection, every frame when the socket is polled its checked that its still connected; when the server detects the client is no longer connects it closes the socket and removes the client’s records. Or when the client detects its no longer connected it clears its record and socket too, but also invokes the </w:t>
+      </w:r>
+      <w:r>
+        <w:rPr>
+          <w:i/>
+          <w:iCs/>
+        </w:rPr>
+        <w:t>onDisconnect</w:t>
+      </w:r>
+      <w:r>
+        <w:rPr/>
+        <w:t xml:space="preserve"> event to signify UI elements or other systems to reset back to menu. </w:t>
+      </w:r>
+    </w:p>
+    <w:p>
+      <w:pPr>
+        <w:pStyle w:val="Heading1"/>
+        <w:rPr/>
+      </w:pPr>
+      <w:r>
+        <w:rPr/>
+        <w:t>Object Synchronisation</w:t>
+      </w:r>
+    </w:p>
+    <w:p>
+      <w:pPr>
+        <w:pStyle w:val="LO-normal"/>
+        <w:rPr/>
+      </w:pPr>
+      <w:r>
+        <w:drawing>
+          <wp:anchor behindDoc="0" distT="0" distB="0" distL="0" distR="0" simplePos="0" locked="0" layoutInCell="0" allowOverlap="1" relativeHeight="5">
+            <wp:simplePos x="0" y="0"/>
+            <wp:positionH relativeFrom="column">
+              <wp:align>center</wp:align>
+            </wp:positionH>
+            <wp:positionV relativeFrom="paragraph">
+              <wp:posOffset>635</wp:posOffset>
+            </wp:positionV>
+            <wp:extent cx="5731510" cy="3426460"/>
+            <wp:effectExtent l="0" t="0" r="0" b="0"/>
+            <wp:wrapSquare wrapText="largest"/>
+            <wp:docPr id="4" name="Image1" descr=""/>
+            <wp:cNvGraphicFramePr>
+              <a:graphicFrameLocks xmlns:a="http://schemas.openxmlformats.org/drawingml/2006/main" noChangeAspect="1"/>
+            </wp:cNvGraphicFramePr>
+            <a:graphic xmlns:a="http://schemas.openxmlformats.org/drawingml/2006/main">
+              <a:graphicData uri="http://schemas.openxmlformats.org/drawingml/2006/picture">
+                <pic:pic xmlns:pic="http://schemas.openxmlformats.org/drawingml/2006/picture">
+                  <pic:nvPicPr>
+                    <pic:cNvPr id="4" name="Image1" descr=""/>
+                    <pic:cNvPicPr>
+                      <a:picLocks noChangeAspect="1" noChangeArrowheads="1"/>
+                    </pic:cNvPicPr>
+                  </pic:nvPicPr>
+                  <pic:blipFill>
+                    <a:blip r:embed="rId5"/>
+                    <a:stretch>
+                      <a:fillRect/>
+                    </a:stretch>
+                  </pic:blipFill>
+                  <pic:spPr bwMode="auto">
+                    <a:xfrm>
+                      <a:off x="0" y="0"/>
+                      <a:ext cx="5731510" cy="3426460"/>
+                    </a:xfrm>
+                    <a:prstGeom prst="rect">
+                      <a:avLst/>
+                    </a:prstGeom>
+                  </pic:spPr>
+                </pic:pic>
+              </a:graphicData>
+            </a:graphic>
+          </wp:anchor>
+        </w:drawing>
+      </w:r>
+      <w:r>
+        <w:rPr/>
+        <w:t xml:space="preserve">The object synchronisation will follow the chart’s steps. The objects to be synchronised will be represented with a </w:t>
+      </w:r>
+      <w:r>
+        <w:rPr>
+          <w:i/>
+          <w:iCs/>
+        </w:rPr>
+        <w:t>Hologram</w:t>
+      </w:r>
+      <w:r>
+        <w:rPr/>
+        <w:t xml:space="preserve"> object it will store the data that object need to be synchronised, </w:t>
+      </w:r>
+      <w:r>
+        <w:rPr/>
+        <w:t xml:space="preserve">also it will handle serialising and formatting the data into bytes to be sent by a </w:t>
+      </w:r>
+      <w:r>
+        <w:rPr>
+          <w:i/>
+          <w:iCs/>
+        </w:rPr>
+        <w:t>Hologram Transmitter</w:t>
+      </w:r>
+      <w:r>
+        <w:rPr/>
+        <w:t xml:space="preserve">. </w:t>
+      </w:r>
+      <w:r>
+        <w:rPr/>
+        <w:t xml:space="preserve">Which will be received by the server and stored and used by a new client that connects to catch up with the rest. Then the server will pass on the </w:t>
+      </w:r>
+      <w:r>
+        <w:rPr>
+          <w:i/>
+          <w:iCs/>
+        </w:rPr>
+        <w:t>Hologram Data</w:t>
+      </w:r>
+      <w:r>
+        <w:rPr>
+          <w:i/>
+          <w:iCs/>
+        </w:rPr>
+        <w:t xml:space="preserve"> </w:t>
+      </w:r>
+      <w:r>
+        <w:rPr>
+          <w:i w:val="false"/>
+          <w:iCs w:val="false"/>
+        </w:rPr>
+        <w:t>to the other clients apart from the one that sent them, so they can project the data over their mirror of the actual object. Interpolation might have to be done for motion data in the projector. Extrapolation is also on the scope if needed with the help of numerical integration methods.</w:t>
       </w:r>
     </w:p>
     <w:sectPr>
@@ -1111,6 +1354,7 @@
     <w:rsid w:val="00da2b67"/>
     <w:pPr>
       <w:widowControl/>
+      <w:suppressAutoHyphens w:val="true"/>
       <w:bidi w:val="0"/>
       <w:spacing w:before="0" w:after="0"/>
       <w:jc w:val="left"/>
@@ -1126,8 +1370,8 @@
   </w:style>
   <w:style w:type="paragraph" w:styleId="Heading1">
     <w:name w:val="Heading 1"/>
-    <w:basedOn w:val="Normal1"/>
-    <w:next w:val="Normal1"/>
+    <w:basedOn w:val="LO-normal"/>
+    <w:next w:val="LO-normal"/>
     <w:link w:val="Heading1Char"/>
     <w:uiPriority w:val="9"/>
     <w:qFormat/>
@@ -1148,8 +1392,8 @@
   </w:style>
   <w:style w:type="paragraph" w:styleId="Heading2">
     <w:name w:val="Heading 2"/>
-    <w:basedOn w:val="Normal1"/>
-    <w:next w:val="Normal1"/>
+    <w:basedOn w:val="LO-normal"/>
+    <w:next w:val="LO-normal"/>
     <w:link w:val="Heading2Char"/>
     <w:uiPriority w:val="9"/>
     <w:semiHidden/>
@@ -1173,8 +1417,8 @@
   </w:style>
   <w:style w:type="paragraph" w:styleId="Heading3">
     <w:name w:val="Heading 3"/>
-    <w:basedOn w:val="Normal1"/>
-    <w:next w:val="Normal1"/>
+    <w:basedOn w:val="LO-normal"/>
+    <w:next w:val="LO-normal"/>
     <w:link w:val="Heading3Char"/>
     <w:uiPriority w:val="9"/>
     <w:unhideWhenUsed/>
@@ -1195,8 +1439,8 @@
   </w:style>
   <w:style w:type="paragraph" w:styleId="Heading4">
     <w:name w:val="Heading 4"/>
-    <w:basedOn w:val="Normal1"/>
-    <w:next w:val="Normal1"/>
+    <w:basedOn w:val="LO-normal"/>
+    <w:next w:val="LO-normal"/>
     <w:link w:val="Heading4Char"/>
     <w:uiPriority w:val="9"/>
     <w:semiHidden/>
@@ -1217,8 +1461,8 @@
   </w:style>
   <w:style w:type="paragraph" w:styleId="Heading5">
     <w:name w:val="Heading 5"/>
-    <w:basedOn w:val="Normal1"/>
-    <w:next w:val="Normal1"/>
+    <w:basedOn w:val="LO-normal"/>
+    <w:next w:val="LO-normal"/>
     <w:link w:val="Heading5Char"/>
     <w:uiPriority w:val="9"/>
     <w:semiHidden/>
@@ -1240,8 +1484,8 @@
   </w:style>
   <w:style w:type="paragraph" w:styleId="Heading6">
     <w:name w:val="Heading 6"/>
-    <w:basedOn w:val="Normal1"/>
-    <w:next w:val="Normal1"/>
+    <w:basedOn w:val="LO-normal"/>
+    <w:next w:val="LO-normal"/>
     <w:link w:val="Heading6Char"/>
     <w:uiPriority w:val="9"/>
     <w:semiHidden/>
@@ -1261,8 +1505,8 @@
   </w:style>
   <w:style w:type="paragraph" w:styleId="Heading7">
     <w:name w:val="Heading 7"/>
-    <w:basedOn w:val="Normal1"/>
-    <w:next w:val="Normal1"/>
+    <w:basedOn w:val="LO-normal"/>
+    <w:next w:val="LO-normal"/>
     <w:link w:val="Heading7Char"/>
     <w:uiPriority w:val="9"/>
     <w:semiHidden/>
@@ -1277,8 +1521,8 @@
   </w:style>
   <w:style w:type="paragraph" w:styleId="Heading8">
     <w:name w:val="Heading 8"/>
-    <w:basedOn w:val="Normal1"/>
-    <w:next w:val="Normal1"/>
+    <w:basedOn w:val="LO-normal"/>
+    <w:next w:val="LO-normal"/>
     <w:link w:val="Heading8Char"/>
     <w:uiPriority w:val="9"/>
     <w:semiHidden/>
@@ -1296,8 +1540,8 @@
   </w:style>
   <w:style w:type="paragraph" w:styleId="Heading9">
     <w:name w:val="Heading 9"/>
-    <w:basedOn w:val="Normal1"/>
-    <w:next w:val="Normal1"/>
+    <w:basedOn w:val="LO-normal"/>
+    <w:next w:val="LO-normal"/>
     <w:link w:val="Heading9Char"/>
     <w:uiPriority w:val="9"/>
     <w:semiHidden/>
@@ -1676,11 +1920,12 @@
       <w:rFonts w:cs="Lucida Sans"/>
     </w:rPr>
   </w:style>
-  <w:style w:type="paragraph" w:styleId="Normal1" w:default="1">
+  <w:style w:type="paragraph" w:styleId="LO-normal" w:default="1">
     <w:name w:val="LO-normal"/>
     <w:qFormat/>
     <w:pPr>
       <w:widowControl/>
+      <w:suppressAutoHyphens w:val="true"/>
       <w:bidi w:val="0"/>
       <w:spacing w:before="0" w:after="0"/>
       <w:jc w:val="left"/>
@@ -1696,8 +1941,8 @@
   </w:style>
   <w:style w:type="paragraph" w:styleId="Title">
     <w:name w:val="Title"/>
-    <w:basedOn w:val="Normal1"/>
-    <w:next w:val="Normal1"/>
+    <w:basedOn w:val="LO-normal"/>
+    <w:next w:val="LO-normal"/>
     <w:link w:val="TitleChar"/>
     <w:uiPriority w:val="10"/>
     <w:qFormat/>
@@ -1718,8 +1963,8 @@
   </w:style>
   <w:style w:type="paragraph" w:styleId="Quote">
     <w:name w:val="Quote"/>
-    <w:basedOn w:val="Normal1"/>
-    <w:next w:val="Normal1"/>
+    <w:basedOn w:val="LO-normal"/>
+    <w:next w:val="LO-normal"/>
     <w:link w:val="QuoteChar"/>
     <w:uiPriority w:val="29"/>
     <w:qFormat/>
@@ -1731,7 +1976,7 @@
   </w:style>
   <w:style w:type="paragraph" w:styleId="Smallcaps" w:customStyle="1">
     <w:name w:val="Small caps"/>
-    <w:basedOn w:val="Normal1"/>
+    <w:basedOn w:val="LO-normal"/>
     <w:link w:val="SmallcapsChar"/>
     <w:qFormat/>
     <w:rsid w:val="00716dde"/>
@@ -1744,8 +1989,8 @@
   </w:style>
   <w:style w:type="paragraph" w:styleId="Subtitle">
     <w:name w:val="Subtitle"/>
-    <w:basedOn w:val="Normal1"/>
-    <w:next w:val="Normal1"/>
+    <w:basedOn w:val="LO-normal"/>
+    <w:next w:val="LO-normal"/>
     <w:link w:val="SubtitleChar"/>
     <w:uiPriority w:val="11"/>
     <w:qFormat/>
@@ -1760,7 +2005,7 @@
   </w:style>
   <w:style w:type="paragraph" w:styleId="NoSpacing">
     <w:name w:val="No Spacing"/>
-    <w:basedOn w:val="Normal1"/>
+    <w:basedOn w:val="LO-normal"/>
     <w:uiPriority w:val="1"/>
     <w:qFormat/>
     <w:rsid w:val="00da2b67"/>
@@ -1771,7 +2016,7 @@
   </w:style>
   <w:style w:type="paragraph" w:styleId="ListParagraph">
     <w:name w:val="List Paragraph"/>
-    <w:basedOn w:val="Normal1"/>
+    <w:basedOn w:val="LO-normal"/>
     <w:uiPriority w:val="34"/>
     <w:qFormat/>
     <w:rsid w:val="00da2b67"/>
@@ -1784,8 +2029,8 @@
   </w:style>
   <w:style w:type="paragraph" w:styleId="IntenseQuote">
     <w:name w:val="Intense Quote"/>
-    <w:basedOn w:val="Normal1"/>
-    <w:next w:val="Normal1"/>
+    <w:basedOn w:val="LO-normal"/>
+    <w:next w:val="LO-normal"/>
     <w:link w:val="IntenseQuoteChar"/>
     <w:uiPriority w:val="30"/>
     <w:qFormat/>
@@ -1808,7 +2053,7 @@
   <w:style w:type="paragraph" w:styleId="ContentsHeading">
     <w:name w:val="TOC Heading"/>
     <w:basedOn w:val="Heading1"/>
-    <w:next w:val="Normal1"/>
+    <w:next w:val="LO-normal"/>
     <w:uiPriority w:val="39"/>
     <w:semiHidden/>
     <w:unhideWhenUsed/>

</xml_diff>